<commit_message>
Updated timesheets to end of project
</commit_message>
<xml_diff>
--- a/N17/Legacy/man/timesheets/project2_timesheets_mike_steel.docx
+++ b/N17/Legacy/man/timesheets/project2_timesheets_mike_steel.docx
@@ -2783,8 +2783,6 @@
             <w:r>
               <w:t>Wrote up minutes</w:t>
             </w:r>
-            <w:bookmarkStart w:id="0" w:name="_GoBack"/>
-            <w:bookmarkEnd w:id="0"/>
           </w:p>
         </w:tc>
         <w:tc>
@@ -4355,7 +4353,7 @@
     <w:tbl>
       <w:tblPr>
         <w:tblStyle w:val="TableGrid"/>
-        <w:tblpPr w:leftFromText="180" w:rightFromText="180" w:vertAnchor="page" w:horzAnchor="margin" w:tblpXSpec="center" w:tblpY="8607"/>
+        <w:tblpPr w:leftFromText="180" w:rightFromText="180" w:vertAnchor="page" w:horzAnchor="margin" w:tblpXSpec="center" w:tblpY="9026"/>
         <w:tblW w:w="9889" w:type="dxa"/>
         <w:tblLook w:val="04A0" w:firstRow="1" w:lastRow="0" w:firstColumn="1" w:lastColumn="0" w:noHBand="0" w:noVBand="1"/>
       </w:tblPr>
@@ -4483,7 +4481,11 @@
           <w:tcPr>
             <w:tcW w:w="1107" w:type="dxa"/>
           </w:tcPr>
-          <w:p/>
+          <w:p>
+            <w:r>
+              <w:t>0</w:t>
+            </w:r>
+          </w:p>
         </w:tc>
         <w:tc>
           <w:tcPr>
@@ -4519,7 +4521,11 @@
           <w:tcPr>
             <w:tcW w:w="1107" w:type="dxa"/>
           </w:tcPr>
-          <w:p/>
+          <w:p>
+            <w:r>
+              <w:t>0</w:t>
+            </w:r>
+          </w:p>
         </w:tc>
         <w:tc>
           <w:tcPr>
@@ -4555,7 +4561,11 @@
           <w:tcPr>
             <w:tcW w:w="1107" w:type="dxa"/>
           </w:tcPr>
-          <w:p/>
+          <w:p>
+            <w:r>
+              <w:t>0</w:t>
+            </w:r>
+          </w:p>
         </w:tc>
         <w:tc>
           <w:tcPr>
@@ -4591,19 +4601,31 @@
           <w:tcPr>
             <w:tcW w:w="1107" w:type="dxa"/>
           </w:tcPr>
-          <w:p/>
-        </w:tc>
-        <w:tc>
-          <w:tcPr>
-            <w:tcW w:w="2410" w:type="dxa"/>
-          </w:tcPr>
-          <w:p/>
-        </w:tc>
-        <w:tc>
-          <w:tcPr>
-            <w:tcW w:w="1276" w:type="dxa"/>
-          </w:tcPr>
-          <w:p/>
+          <w:p>
+            <w:r>
+              <w:t>1</w:t>
+            </w:r>
+          </w:p>
+        </w:tc>
+        <w:tc>
+          <w:tcPr>
+            <w:tcW w:w="2410" w:type="dxa"/>
+          </w:tcPr>
+          <w:p>
+            <w:r>
+              <w:t>Untimetabled Group Meeting</w:t>
+            </w:r>
+          </w:p>
+        </w:tc>
+        <w:tc>
+          <w:tcPr>
+            <w:tcW w:w="1276" w:type="dxa"/>
+          </w:tcPr>
+          <w:p>
+            <w:r>
+              <w:t>N/A</w:t>
+            </w:r>
+          </w:p>
         </w:tc>
         <w:tc>
           <w:tcPr>
@@ -4627,19 +4649,31 @@
           <w:tcPr>
             <w:tcW w:w="1107" w:type="dxa"/>
           </w:tcPr>
-          <w:p/>
-        </w:tc>
-        <w:tc>
-          <w:tcPr>
-            <w:tcW w:w="2410" w:type="dxa"/>
-          </w:tcPr>
-          <w:p/>
-        </w:tc>
-        <w:tc>
-          <w:tcPr>
-            <w:tcW w:w="1276" w:type="dxa"/>
-          </w:tcPr>
-          <w:p/>
+          <w:p>
+            <w:r>
+              <w:t>1</w:t>
+            </w:r>
+          </w:p>
+        </w:tc>
+        <w:tc>
+          <w:tcPr>
+            <w:tcW w:w="2410" w:type="dxa"/>
+          </w:tcPr>
+          <w:p>
+            <w:r>
+              <w:t>Checked over docs as requested</w:t>
+            </w:r>
+          </w:p>
+        </w:tc>
+        <w:tc>
+          <w:tcPr>
+            <w:tcW w:w="1276" w:type="dxa"/>
+          </w:tcPr>
+          <w:p>
+            <w:r>
+              <w:t>100%</w:t>
+            </w:r>
+          </w:p>
         </w:tc>
         <w:tc>
           <w:tcPr>
@@ -4663,7 +4697,11 @@
           <w:tcPr>
             <w:tcW w:w="1107" w:type="dxa"/>
           </w:tcPr>
-          <w:p/>
+          <w:p>
+            <w:r>
+              <w:t>0</w:t>
+            </w:r>
+          </w:p>
         </w:tc>
         <w:tc>
           <w:tcPr>
@@ -4699,7 +4737,11 @@
           <w:tcPr>
             <w:tcW w:w="1107" w:type="dxa"/>
           </w:tcPr>
-          <w:p/>
+          <w:p>
+            <w:r>
+              <w:t>0</w:t>
+            </w:r>
+          </w:p>
         </w:tc>
         <w:tc>
           <w:tcPr>
@@ -4760,7 +4802,6 @@
         <w:t>16/12/12</w:t>
       </w:r>
     </w:p>
-    <w:p/>
     <w:p/>
     <w:p>
       <w:pPr>
@@ -4791,15 +4832,13 @@
         </w:rPr>
         <w:t xml:space="preserve">: </w:t>
       </w:r>
-    </w:p>
-    <w:p>
-      <w:pPr>
-        <w:jc w:val="right"/>
-        <w:rPr>
-          <w:b/>
-          <w:bCs/>
-        </w:rPr>
-      </w:pPr>
+      <w:r>
+        <w:rPr>
+          <w:b/>
+          <w:bCs/>
+        </w:rPr>
+        <w:t>21.5</w:t>
+      </w:r>
     </w:p>
     <w:p>
       <w:pPr>
@@ -4980,7 +5019,11 @@
           <w:tcPr>
             <w:tcW w:w="1107" w:type="dxa"/>
           </w:tcPr>
-          <w:p/>
+          <w:p>
+            <w:r>
+              <w:t>0</w:t>
+            </w:r>
+          </w:p>
         </w:tc>
         <w:tc>
           <w:tcPr>
@@ -5016,7 +5059,11 @@
           <w:tcPr>
             <w:tcW w:w="1107" w:type="dxa"/>
           </w:tcPr>
-          <w:p/>
+          <w:p>
+            <w:r>
+              <w:t>0</w:t>
+            </w:r>
+          </w:p>
         </w:tc>
         <w:tc>
           <w:tcPr>
@@ -5052,7 +5099,11 @@
           <w:tcPr>
             <w:tcW w:w="1107" w:type="dxa"/>
           </w:tcPr>
-          <w:p/>
+          <w:p>
+            <w:r>
+              <w:t>0</w:t>
+            </w:r>
+          </w:p>
         </w:tc>
         <w:tc>
           <w:tcPr>
@@ -5088,7 +5139,11 @@
           <w:tcPr>
             <w:tcW w:w="1107" w:type="dxa"/>
           </w:tcPr>
-          <w:p/>
+          <w:p>
+            <w:r>
+              <w:t>0</w:t>
+            </w:r>
+          </w:p>
         </w:tc>
         <w:tc>
           <w:tcPr>
@@ -5124,7 +5179,11 @@
           <w:tcPr>
             <w:tcW w:w="1107" w:type="dxa"/>
           </w:tcPr>
-          <w:p/>
+          <w:p>
+            <w:r>
+              <w:t>0</w:t>
+            </w:r>
+          </w:p>
         </w:tc>
         <w:tc>
           <w:tcPr>
@@ -5160,7 +5219,11 @@
           <w:tcPr>
             <w:tcW w:w="1107" w:type="dxa"/>
           </w:tcPr>
-          <w:p/>
+          <w:p>
+            <w:r>
+              <w:t>0</w:t>
+            </w:r>
+          </w:p>
         </w:tc>
         <w:tc>
           <w:tcPr>
@@ -5196,7 +5259,11 @@
           <w:tcPr>
             <w:tcW w:w="1107" w:type="dxa"/>
           </w:tcPr>
-          <w:p/>
+          <w:p>
+            <w:r>
+              <w:t>0</w:t>
+            </w:r>
+          </w:p>
         </w:tc>
         <w:tc>
           <w:tcPr>
@@ -5361,7 +5428,11 @@
           <w:tcPr>
             <w:tcW w:w="1107" w:type="dxa"/>
           </w:tcPr>
-          <w:p/>
+          <w:p>
+            <w:r>
+              <w:t>0</w:t>
+            </w:r>
+          </w:p>
         </w:tc>
         <w:tc>
           <w:tcPr>
@@ -5397,7 +5468,11 @@
           <w:tcPr>
             <w:tcW w:w="1107" w:type="dxa"/>
           </w:tcPr>
-          <w:p/>
+          <w:p>
+            <w:r>
+              <w:t>0</w:t>
+            </w:r>
+          </w:p>
         </w:tc>
         <w:tc>
           <w:tcPr>
@@ -5433,7 +5508,11 @@
           <w:tcPr>
             <w:tcW w:w="1107" w:type="dxa"/>
           </w:tcPr>
-          <w:p/>
+          <w:p>
+            <w:r>
+              <w:t>0</w:t>
+            </w:r>
+          </w:p>
         </w:tc>
         <w:tc>
           <w:tcPr>
@@ -5469,7 +5548,11 @@
           <w:tcPr>
             <w:tcW w:w="1107" w:type="dxa"/>
           </w:tcPr>
-          <w:p/>
+          <w:p>
+            <w:r>
+              <w:t>0</w:t>
+            </w:r>
+          </w:p>
         </w:tc>
         <w:tc>
           <w:tcPr>
@@ -5505,7 +5588,11 @@
           <w:tcPr>
             <w:tcW w:w="1107" w:type="dxa"/>
           </w:tcPr>
-          <w:p/>
+          <w:p>
+            <w:r>
+              <w:t>0</w:t>
+            </w:r>
+          </w:p>
         </w:tc>
         <w:tc>
           <w:tcPr>
@@ -5541,7 +5628,11 @@
           <w:tcPr>
             <w:tcW w:w="1107" w:type="dxa"/>
           </w:tcPr>
-          <w:p/>
+          <w:p>
+            <w:r>
+              <w:t>0</w:t>
+            </w:r>
+          </w:p>
         </w:tc>
         <w:tc>
           <w:tcPr>
@@ -5577,7 +5668,11 @@
           <w:tcPr>
             <w:tcW w:w="1107" w:type="dxa"/>
           </w:tcPr>
-          <w:p/>
+          <w:p>
+            <w:r>
+              <w:t>0</w:t>
+            </w:r>
+          </w:p>
         </w:tc>
         <w:tc>
           <w:tcPr>
@@ -5599,7 +5694,6 @@
         </w:tc>
       </w:tr>
     </w:tbl>
-    <w:p/>
     <w:p/>
     <w:p>
       <w:r>
@@ -5660,6 +5754,13 @@
           <w:bCs/>
         </w:rPr>
         <w:t xml:space="preserve">: </w:t>
+      </w:r>
+      <w:r>
+        <w:rPr>
+          <w:b/>
+          <w:bCs/>
+        </w:rPr>
+        <w:t>21.5</w:t>
       </w:r>
     </w:p>
     <w:p>
@@ -5678,6 +5779,7 @@
           <w:b/>
           <w:bCs/>
         </w:rPr>
+        <w:lastRenderedPageBreak/>
         <w:t>Week Start Date:</w:t>
       </w:r>
       <w:r>
@@ -5842,7 +5944,11 @@
           <w:tcPr>
             <w:tcW w:w="1107" w:type="dxa"/>
           </w:tcPr>
-          <w:p/>
+          <w:p>
+            <w:r>
+              <w:t>0</w:t>
+            </w:r>
+          </w:p>
         </w:tc>
         <w:tc>
           <w:tcPr>
@@ -5878,7 +5984,11 @@
           <w:tcPr>
             <w:tcW w:w="1107" w:type="dxa"/>
           </w:tcPr>
-          <w:p/>
+          <w:p>
+            <w:r>
+              <w:t>0</w:t>
+            </w:r>
+          </w:p>
         </w:tc>
         <w:tc>
           <w:tcPr>
@@ -5914,7 +6024,11 @@
           <w:tcPr>
             <w:tcW w:w="1107" w:type="dxa"/>
           </w:tcPr>
-          <w:p/>
+          <w:p>
+            <w:r>
+              <w:t>0</w:t>
+            </w:r>
+          </w:p>
         </w:tc>
         <w:tc>
           <w:tcPr>
@@ -5950,7 +6064,11 @@
           <w:tcPr>
             <w:tcW w:w="1107" w:type="dxa"/>
           </w:tcPr>
-          <w:p/>
+          <w:p>
+            <w:r>
+              <w:t>0</w:t>
+            </w:r>
+          </w:p>
         </w:tc>
         <w:tc>
           <w:tcPr>
@@ -5986,7 +6104,11 @@
           <w:tcPr>
             <w:tcW w:w="1107" w:type="dxa"/>
           </w:tcPr>
-          <w:p/>
+          <w:p>
+            <w:r>
+              <w:t>0</w:t>
+            </w:r>
+          </w:p>
         </w:tc>
         <w:tc>
           <w:tcPr>
@@ -6022,7 +6144,11 @@
           <w:tcPr>
             <w:tcW w:w="1107" w:type="dxa"/>
           </w:tcPr>
-          <w:p/>
+          <w:p>
+            <w:r>
+              <w:t>0</w:t>
+            </w:r>
+          </w:p>
         </w:tc>
         <w:tc>
           <w:tcPr>
@@ -6058,7 +6184,11 @@
           <w:tcPr>
             <w:tcW w:w="1107" w:type="dxa"/>
           </w:tcPr>
-          <w:p/>
+          <w:p>
+            <w:r>
+              <w:t>0</w:t>
+            </w:r>
+          </w:p>
         </w:tc>
         <w:tc>
           <w:tcPr>
@@ -6223,7 +6353,11 @@
           <w:tcPr>
             <w:tcW w:w="1107" w:type="dxa"/>
           </w:tcPr>
-          <w:p/>
+          <w:p>
+            <w:r>
+              <w:t>0</w:t>
+            </w:r>
+          </w:p>
         </w:tc>
         <w:tc>
           <w:tcPr>
@@ -6259,7 +6393,11 @@
           <w:tcPr>
             <w:tcW w:w="1107" w:type="dxa"/>
           </w:tcPr>
-          <w:p/>
+          <w:p>
+            <w:r>
+              <w:t>0</w:t>
+            </w:r>
+          </w:p>
         </w:tc>
         <w:tc>
           <w:tcPr>
@@ -6295,7 +6433,11 @@
           <w:tcPr>
             <w:tcW w:w="1107" w:type="dxa"/>
           </w:tcPr>
-          <w:p/>
+          <w:p>
+            <w:r>
+              <w:t>0</w:t>
+            </w:r>
+          </w:p>
         </w:tc>
         <w:tc>
           <w:tcPr>
@@ -6331,7 +6473,11 @@
           <w:tcPr>
             <w:tcW w:w="1107" w:type="dxa"/>
           </w:tcPr>
-          <w:p/>
+          <w:p>
+            <w:r>
+              <w:t>0</w:t>
+            </w:r>
+          </w:p>
         </w:tc>
         <w:tc>
           <w:tcPr>
@@ -6367,7 +6513,11 @@
           <w:tcPr>
             <w:tcW w:w="1107" w:type="dxa"/>
           </w:tcPr>
-          <w:p/>
+          <w:p>
+            <w:r>
+              <w:t>0</w:t>
+            </w:r>
+          </w:p>
         </w:tc>
         <w:tc>
           <w:tcPr>
@@ -6403,7 +6553,11 @@
           <w:tcPr>
             <w:tcW w:w="1107" w:type="dxa"/>
           </w:tcPr>
-          <w:p/>
+          <w:p>
+            <w:r>
+              <w:t>0</w:t>
+            </w:r>
+          </w:p>
         </w:tc>
         <w:tc>
           <w:tcPr>
@@ -6439,7 +6593,11 @@
           <w:tcPr>
             <w:tcW w:w="1107" w:type="dxa"/>
           </w:tcPr>
-          <w:p/>
+          <w:p>
+            <w:r>
+              <w:t>0</w:t>
+            </w:r>
+          </w:p>
         </w:tc>
         <w:tc>
           <w:tcPr>
@@ -6530,6 +6688,13 @@
         </w:rPr>
         <w:t xml:space="preserve">: </w:t>
       </w:r>
+      <w:r>
+        <w:rPr>
+          <w:b/>
+          <w:bCs/>
+        </w:rPr>
+        <w:t>21.5</w:t>
+      </w:r>
     </w:p>
     <w:p>
       <w:pPr>
@@ -6555,6 +6720,7 @@
           <w:b/>
           <w:bCs/>
         </w:rPr>
+        <w:lastRenderedPageBreak/>
         <w:t>Week Start Date:</w:t>
       </w:r>
       <w:r>
@@ -6716,7 +6882,11 @@
           <w:tcPr>
             <w:tcW w:w="1107" w:type="dxa"/>
           </w:tcPr>
-          <w:p/>
+          <w:p>
+            <w:r>
+              <w:t>0</w:t>
+            </w:r>
+          </w:p>
         </w:tc>
         <w:tc>
           <w:tcPr>
@@ -6752,7 +6922,11 @@
           <w:tcPr>
             <w:tcW w:w="1107" w:type="dxa"/>
           </w:tcPr>
-          <w:p/>
+          <w:p>
+            <w:r>
+              <w:t>0</w:t>
+            </w:r>
+          </w:p>
         </w:tc>
         <w:tc>
           <w:tcPr>
@@ -6788,7 +6962,11 @@
           <w:tcPr>
             <w:tcW w:w="1107" w:type="dxa"/>
           </w:tcPr>
-          <w:p/>
+          <w:p>
+            <w:r>
+              <w:t>0</w:t>
+            </w:r>
+          </w:p>
         </w:tc>
         <w:tc>
           <w:tcPr>
@@ -6824,7 +7002,11 @@
           <w:tcPr>
             <w:tcW w:w="1107" w:type="dxa"/>
           </w:tcPr>
-          <w:p/>
+          <w:p>
+            <w:r>
+              <w:t>0</w:t>
+            </w:r>
+          </w:p>
         </w:tc>
         <w:tc>
           <w:tcPr>
@@ -6860,7 +7042,11 @@
           <w:tcPr>
             <w:tcW w:w="1107" w:type="dxa"/>
           </w:tcPr>
-          <w:p/>
+          <w:p>
+            <w:r>
+              <w:t>0</w:t>
+            </w:r>
+          </w:p>
         </w:tc>
         <w:tc>
           <w:tcPr>
@@ -6896,7 +7082,11 @@
           <w:tcPr>
             <w:tcW w:w="1107" w:type="dxa"/>
           </w:tcPr>
-          <w:p/>
+          <w:p>
+            <w:r>
+              <w:t>0</w:t>
+            </w:r>
+          </w:p>
         </w:tc>
         <w:tc>
           <w:tcPr>
@@ -6932,7 +7122,11 @@
           <w:tcPr>
             <w:tcW w:w="1107" w:type="dxa"/>
           </w:tcPr>
-          <w:p/>
+          <w:p>
+            <w:r>
+              <w:t>0</w:t>
+            </w:r>
+          </w:p>
         </w:tc>
         <w:tc>
           <w:tcPr>
@@ -7097,7 +7291,11 @@
           <w:tcPr>
             <w:tcW w:w="1107" w:type="dxa"/>
           </w:tcPr>
-          <w:p/>
+          <w:p>
+            <w:r>
+              <w:t>0</w:t>
+            </w:r>
+          </w:p>
         </w:tc>
         <w:tc>
           <w:tcPr>
@@ -7133,7 +7331,11 @@
           <w:tcPr>
             <w:tcW w:w="1107" w:type="dxa"/>
           </w:tcPr>
-          <w:p/>
+          <w:p>
+            <w:r>
+              <w:t>0</w:t>
+            </w:r>
+          </w:p>
         </w:tc>
         <w:tc>
           <w:tcPr>
@@ -7169,7 +7371,11 @@
           <w:tcPr>
             <w:tcW w:w="1107" w:type="dxa"/>
           </w:tcPr>
-          <w:p/>
+          <w:p>
+            <w:r>
+              <w:t>0</w:t>
+            </w:r>
+          </w:p>
         </w:tc>
         <w:tc>
           <w:tcPr>
@@ -7205,7 +7411,11 @@
           <w:tcPr>
             <w:tcW w:w="1107" w:type="dxa"/>
           </w:tcPr>
-          <w:p/>
+          <w:p>
+            <w:r>
+              <w:t>0</w:t>
+            </w:r>
+          </w:p>
         </w:tc>
         <w:tc>
           <w:tcPr>
@@ -7241,7 +7451,11 @@
           <w:tcPr>
             <w:tcW w:w="1107" w:type="dxa"/>
           </w:tcPr>
-          <w:p/>
+          <w:p>
+            <w:r>
+              <w:t>0</w:t>
+            </w:r>
+          </w:p>
         </w:tc>
         <w:tc>
           <w:tcPr>
@@ -7277,7 +7491,11 @@
           <w:tcPr>
             <w:tcW w:w="1107" w:type="dxa"/>
           </w:tcPr>
-          <w:p/>
+          <w:p>
+            <w:r>
+              <w:t>0</w:t>
+            </w:r>
+          </w:p>
         </w:tc>
         <w:tc>
           <w:tcPr>
@@ -7313,7 +7531,11 @@
           <w:tcPr>
             <w:tcW w:w="1107" w:type="dxa"/>
           </w:tcPr>
-          <w:p/>
+          <w:p>
+            <w:r>
+              <w:t>0</w:t>
+            </w:r>
+          </w:p>
         </w:tc>
         <w:tc>
           <w:tcPr>
@@ -7405,6 +7627,13 @@
           <w:bCs/>
         </w:rPr>
         <w:t xml:space="preserve">: </w:t>
+      </w:r>
+      <w:r>
+        <w:rPr>
+          <w:b/>
+          <w:bCs/>
+        </w:rPr>
+        <w:t>21.5</w:t>
       </w:r>
     </w:p>
     <w:p>
@@ -7423,6 +7652,7 @@
           <w:b/>
           <w:bCs/>
         </w:rPr>
+        <w:lastRenderedPageBreak/>
         <w:t>Week Start Date:</w:t>
       </w:r>
       <w:r>
@@ -7587,19 +7817,31 @@
           <w:tcPr>
             <w:tcW w:w="1107" w:type="dxa"/>
           </w:tcPr>
-          <w:p/>
-        </w:tc>
-        <w:tc>
-          <w:tcPr>
-            <w:tcW w:w="2410" w:type="dxa"/>
-          </w:tcPr>
-          <w:p/>
-        </w:tc>
-        <w:tc>
-          <w:tcPr>
-            <w:tcW w:w="1276" w:type="dxa"/>
-          </w:tcPr>
-          <w:p/>
+          <w:p>
+            <w:r>
+              <w:t>4</w:t>
+            </w:r>
+          </w:p>
+        </w:tc>
+        <w:tc>
+          <w:tcPr>
+            <w:tcW w:w="2410" w:type="dxa"/>
+          </w:tcPr>
+          <w:p>
+            <w:r>
+              <w:t>General Documentation</w:t>
+            </w:r>
+          </w:p>
+        </w:tc>
+        <w:tc>
+          <w:tcPr>
+            <w:tcW w:w="1276" w:type="dxa"/>
+          </w:tcPr>
+          <w:p>
+            <w:r>
+              <w:t>30%</w:t>
+            </w:r>
+          </w:p>
         </w:tc>
         <w:tc>
           <w:tcPr>
@@ -7623,19 +7865,31 @@
           <w:tcPr>
             <w:tcW w:w="1107" w:type="dxa"/>
           </w:tcPr>
-          <w:p/>
-        </w:tc>
-        <w:tc>
-          <w:tcPr>
-            <w:tcW w:w="2410" w:type="dxa"/>
-          </w:tcPr>
-          <w:p/>
-        </w:tc>
-        <w:tc>
-          <w:tcPr>
-            <w:tcW w:w="1276" w:type="dxa"/>
-          </w:tcPr>
-          <w:p/>
+          <w:p>
+            <w:r>
+              <w:t>4</w:t>
+            </w:r>
+          </w:p>
+        </w:tc>
+        <w:tc>
+          <w:tcPr>
+            <w:tcW w:w="2410" w:type="dxa"/>
+          </w:tcPr>
+          <w:p>
+            <w:r>
+              <w:t>General Documentation</w:t>
+            </w:r>
+          </w:p>
+        </w:tc>
+        <w:tc>
+          <w:tcPr>
+            <w:tcW w:w="1276" w:type="dxa"/>
+          </w:tcPr>
+          <w:p>
+            <w:r>
+              <w:t>30%</w:t>
+            </w:r>
+          </w:p>
         </w:tc>
         <w:tc>
           <w:tcPr>
@@ -7659,31 +7913,51 @@
           <w:tcPr>
             <w:tcW w:w="1107" w:type="dxa"/>
           </w:tcPr>
-          <w:p/>
-        </w:tc>
-        <w:tc>
-          <w:tcPr>
-            <w:tcW w:w="2410" w:type="dxa"/>
-          </w:tcPr>
-          <w:p/>
-        </w:tc>
-        <w:tc>
-          <w:tcPr>
-            <w:tcW w:w="1276" w:type="dxa"/>
-          </w:tcPr>
-          <w:p/>
-        </w:tc>
-        <w:tc>
-          <w:tcPr>
-            <w:tcW w:w="3827" w:type="dxa"/>
-          </w:tcPr>
-          <w:p/>
-        </w:tc>
-      </w:tr>
-      <w:tr>
-        <w:tc>
-          <w:tcPr>
-            <w:tcW w:w="1269" w:type="dxa"/>
+          <w:p>
+            <w:r>
+              <w:t>3</w:t>
+            </w:r>
+          </w:p>
+        </w:tc>
+        <w:tc>
+          <w:tcPr>
+            <w:tcW w:w="2410" w:type="dxa"/>
+          </w:tcPr>
+          <w:p>
+            <w:r>
+              <w:t>General Documentation</w:t>
+            </w:r>
+          </w:p>
+        </w:tc>
+        <w:tc>
+          <w:tcPr>
+            <w:tcW w:w="1276" w:type="dxa"/>
+          </w:tcPr>
+          <w:p>
+            <w:r>
+              <w:t>40%</w:t>
+            </w:r>
+          </w:p>
+        </w:tc>
+        <w:tc>
+          <w:tcPr>
+            <w:tcW w:w="3827" w:type="dxa"/>
+          </w:tcPr>
+          <w:p>
+            <w:r>
+              <w:t>Finished</w:t>
+            </w:r>
+          </w:p>
+        </w:tc>
+      </w:tr>
+      <w:tr>
+        <w:trPr>
+          <w:trHeight w:val="285"/>
+        </w:trPr>
+        <w:tc>
+          <w:tcPr>
+            <w:tcW w:w="1269" w:type="dxa"/>
+            <w:vMerge w:val="restart"/>
           </w:tcPr>
           <w:p>
             <w:r>
@@ -7694,24 +7968,84 @@
         <w:tc>
           <w:tcPr>
             <w:tcW w:w="1107" w:type="dxa"/>
-          </w:tcPr>
-          <w:p/>
-        </w:tc>
-        <w:tc>
-          <w:tcPr>
-            <w:tcW w:w="2410" w:type="dxa"/>
-          </w:tcPr>
-          <w:p/>
-        </w:tc>
-        <w:tc>
-          <w:tcPr>
-            <w:tcW w:w="1276" w:type="dxa"/>
-          </w:tcPr>
-          <w:p/>
-        </w:tc>
-        <w:tc>
-          <w:tcPr>
-            <w:tcW w:w="3827" w:type="dxa"/>
+            <w:vMerge w:val="restart"/>
+          </w:tcPr>
+          <w:p>
+            <w:r>
+              <w:t>8.5</w:t>
+            </w:r>
+          </w:p>
+        </w:tc>
+        <w:tc>
+          <w:tcPr>
+            <w:tcW w:w="2410" w:type="dxa"/>
+          </w:tcPr>
+          <w:p>
+            <w:r>
+              <w:t>Maintenance Doc</w:t>
+            </w:r>
+          </w:p>
+        </w:tc>
+        <w:tc>
+          <w:tcPr>
+            <w:tcW w:w="1276" w:type="dxa"/>
+          </w:tcPr>
+          <w:p>
+            <w:r>
+              <w:t>30%</w:t>
+            </w:r>
+          </w:p>
+        </w:tc>
+        <w:tc>
+          <w:tcPr>
+            <w:tcW w:w="3827" w:type="dxa"/>
+            <w:vMerge w:val="restart"/>
+          </w:tcPr>
+          <w:p/>
+        </w:tc>
+      </w:tr>
+      <w:tr>
+        <w:trPr>
+          <w:trHeight w:val="284"/>
+        </w:trPr>
+        <w:tc>
+          <w:tcPr>
+            <w:tcW w:w="1269" w:type="dxa"/>
+            <w:vMerge/>
+          </w:tcPr>
+          <w:p/>
+        </w:tc>
+        <w:tc>
+          <w:tcPr>
+            <w:tcW w:w="1107" w:type="dxa"/>
+            <w:vMerge/>
+          </w:tcPr>
+          <w:p/>
+        </w:tc>
+        <w:tc>
+          <w:tcPr>
+            <w:tcW w:w="2410" w:type="dxa"/>
+          </w:tcPr>
+          <w:p>
+            <w:r>
+              <w:t>Testing</w:t>
+            </w:r>
+          </w:p>
+        </w:tc>
+        <w:tc>
+          <w:tcPr>
+            <w:tcW w:w="1276" w:type="dxa"/>
+          </w:tcPr>
+          <w:p>
+            <w:r>
+              <w:t>N/A</w:t>
+            </w:r>
+          </w:p>
+        </w:tc>
+        <w:tc>
+          <w:tcPr>
+            <w:tcW w:w="3827" w:type="dxa"/>
+            <w:vMerge/>
           </w:tcPr>
           <w:p/>
         </w:tc>
@@ -7731,19 +8065,31 @@
           <w:tcPr>
             <w:tcW w:w="1107" w:type="dxa"/>
           </w:tcPr>
-          <w:p/>
-        </w:tc>
-        <w:tc>
-          <w:tcPr>
-            <w:tcW w:w="2410" w:type="dxa"/>
-          </w:tcPr>
-          <w:p/>
-        </w:tc>
-        <w:tc>
-          <w:tcPr>
-            <w:tcW w:w="1276" w:type="dxa"/>
-          </w:tcPr>
-          <w:p/>
+          <w:p>
+            <w:r>
+              <w:t>3</w:t>
+            </w:r>
+          </w:p>
+        </w:tc>
+        <w:tc>
+          <w:tcPr>
+            <w:tcW w:w="2410" w:type="dxa"/>
+          </w:tcPr>
+          <w:p>
+            <w:r>
+              <w:t>Testing</w:t>
+            </w:r>
+          </w:p>
+        </w:tc>
+        <w:tc>
+          <w:tcPr>
+            <w:tcW w:w="1276" w:type="dxa"/>
+          </w:tcPr>
+          <w:p>
+            <w:r>
+              <w:t>N/A</w:t>
+            </w:r>
+          </w:p>
         </w:tc>
         <w:tc>
           <w:tcPr>
@@ -7767,7 +8113,11 @@
           <w:tcPr>
             <w:tcW w:w="1107" w:type="dxa"/>
           </w:tcPr>
-          <w:p/>
+          <w:p>
+            <w:r>
+              <w:t>0</w:t>
+            </w:r>
+          </w:p>
         </w:tc>
         <w:tc>
           <w:tcPr>
@@ -7803,7 +8153,11 @@
           <w:tcPr>
             <w:tcW w:w="1107" w:type="dxa"/>
           </w:tcPr>
-          <w:p/>
+          <w:p>
+            <w:r>
+              <w:t>0</w:t>
+            </w:r>
+          </w:p>
         </w:tc>
         <w:tc>
           <w:tcPr>
@@ -7968,19 +8322,31 @@
           <w:tcPr>
             <w:tcW w:w="1107" w:type="dxa"/>
           </w:tcPr>
-          <w:p/>
-        </w:tc>
-        <w:tc>
-          <w:tcPr>
-            <w:tcW w:w="2410" w:type="dxa"/>
-          </w:tcPr>
-          <w:p/>
-        </w:tc>
-        <w:tc>
-          <w:tcPr>
-            <w:tcW w:w="1276" w:type="dxa"/>
-          </w:tcPr>
-          <w:p/>
+          <w:p>
+            <w:r>
+              <w:t>2</w:t>
+            </w:r>
+          </w:p>
+        </w:tc>
+        <w:tc>
+          <w:tcPr>
+            <w:tcW w:w="2410" w:type="dxa"/>
+          </w:tcPr>
+          <w:p>
+            <w:r>
+              <w:t>Maintenance Doc</w:t>
+            </w:r>
+          </w:p>
+        </w:tc>
+        <w:tc>
+          <w:tcPr>
+            <w:tcW w:w="1276" w:type="dxa"/>
+          </w:tcPr>
+          <w:p>
+            <w:r>
+              <w:t>20%</w:t>
+            </w:r>
+          </w:p>
         </w:tc>
         <w:tc>
           <w:tcPr>
@@ -8004,7 +8370,11 @@
           <w:tcPr>
             <w:tcW w:w="1107" w:type="dxa"/>
           </w:tcPr>
-          <w:p/>
+          <w:p>
+            <w:r>
+              <w:t>0</w:t>
+            </w:r>
+          </w:p>
         </w:tc>
         <w:tc>
           <w:tcPr>
@@ -8040,7 +8410,11 @@
           <w:tcPr>
             <w:tcW w:w="1107" w:type="dxa"/>
           </w:tcPr>
-          <w:p/>
+          <w:p>
+            <w:r>
+              <w:t>0</w:t>
+            </w:r>
+          </w:p>
         </w:tc>
         <w:tc>
           <w:tcPr>
@@ -8076,7 +8450,11 @@
           <w:tcPr>
             <w:tcW w:w="1107" w:type="dxa"/>
           </w:tcPr>
-          <w:p/>
+          <w:p>
+            <w:r>
+              <w:t>0</w:t>
+            </w:r>
+          </w:p>
         </w:tc>
         <w:tc>
           <w:tcPr>
@@ -8112,19 +8490,31 @@
           <w:tcPr>
             <w:tcW w:w="1107" w:type="dxa"/>
           </w:tcPr>
-          <w:p/>
-        </w:tc>
-        <w:tc>
-          <w:tcPr>
-            <w:tcW w:w="2410" w:type="dxa"/>
-          </w:tcPr>
-          <w:p/>
-        </w:tc>
-        <w:tc>
-          <w:tcPr>
-            <w:tcW w:w="1276" w:type="dxa"/>
-          </w:tcPr>
-          <w:p/>
+          <w:p>
+            <w:r>
+              <w:t>1</w:t>
+            </w:r>
+          </w:p>
+        </w:tc>
+        <w:tc>
+          <w:tcPr>
+            <w:tcW w:w="2410" w:type="dxa"/>
+          </w:tcPr>
+          <w:p>
+            <w:r>
+              <w:t>Maintenance Doc</w:t>
+            </w:r>
+          </w:p>
+        </w:tc>
+        <w:tc>
+          <w:tcPr>
+            <w:tcW w:w="1276" w:type="dxa"/>
+          </w:tcPr>
+          <w:p>
+            <w:r>
+              <w:t>30%</w:t>
+            </w:r>
+          </w:p>
         </w:tc>
         <w:tc>
           <w:tcPr>
@@ -8148,7 +8538,11 @@
           <w:tcPr>
             <w:tcW w:w="1107" w:type="dxa"/>
           </w:tcPr>
-          <w:p/>
+          <w:p>
+            <w:r>
+              <w:t>0</w:t>
+            </w:r>
+          </w:p>
         </w:tc>
         <w:tc>
           <w:tcPr>
@@ -8184,29 +8578,44 @@
           <w:tcPr>
             <w:tcW w:w="1107" w:type="dxa"/>
           </w:tcPr>
-          <w:p/>
-        </w:tc>
-        <w:tc>
-          <w:tcPr>
-            <w:tcW w:w="2410" w:type="dxa"/>
-          </w:tcPr>
-          <w:p/>
-        </w:tc>
-        <w:tc>
-          <w:tcPr>
-            <w:tcW w:w="1276" w:type="dxa"/>
-          </w:tcPr>
-          <w:p/>
-        </w:tc>
-        <w:tc>
-          <w:tcPr>
-            <w:tcW w:w="3827" w:type="dxa"/>
-          </w:tcPr>
-          <w:p/>
+          <w:p>
+            <w:r>
+              <w:t>2</w:t>
+            </w:r>
+          </w:p>
+        </w:tc>
+        <w:tc>
+          <w:tcPr>
+            <w:tcW w:w="2410" w:type="dxa"/>
+          </w:tcPr>
+          <w:p>
+            <w:r>
+              <w:t>Maintenance Doc</w:t>
+            </w:r>
+          </w:p>
+        </w:tc>
+        <w:tc>
+          <w:tcPr>
+            <w:tcW w:w="1276" w:type="dxa"/>
+          </w:tcPr>
+          <w:p>
+            <w:r>
+              <w:t>20%</w:t>
+            </w:r>
+          </w:p>
+        </w:tc>
+        <w:tc>
+          <w:tcPr>
+            <w:tcW w:w="3827" w:type="dxa"/>
+          </w:tcPr>
+          <w:p>
+            <w:r>
+              <w:t>Finished</w:t>
+            </w:r>
+          </w:p>
         </w:tc>
       </w:tr>
     </w:tbl>
-    <w:p/>
     <w:p/>
     <w:p>
       <w:r>
@@ -8267,6 +8676,13 @@
         </w:rPr>
         <w:t xml:space="preserve">Total Hours Spent on Project at End of Page 9: </w:t>
       </w:r>
+      <w:r>
+        <w:rPr>
+          <w:b/>
+          <w:bCs/>
+        </w:rPr>
+        <w:t>49</w:t>
+      </w:r>
     </w:p>
     <w:p>
       <w:pPr>
@@ -8292,6 +8708,7 @@
           <w:b/>
           <w:bCs/>
         </w:rPr>
+        <w:lastRenderedPageBreak/>
         <w:t>Week Start Date:</w:t>
       </w:r>
       <w:r>
@@ -8462,19 +8879,31 @@
           <w:tcPr>
             <w:tcW w:w="1107" w:type="dxa"/>
           </w:tcPr>
-          <w:p/>
-        </w:tc>
-        <w:tc>
-          <w:tcPr>
-            <w:tcW w:w="2410" w:type="dxa"/>
-          </w:tcPr>
-          <w:p/>
-        </w:tc>
-        <w:tc>
-          <w:tcPr>
-            <w:tcW w:w="1276" w:type="dxa"/>
-          </w:tcPr>
-          <w:p/>
+          <w:p>
+            <w:r>
+              <w:t>1</w:t>
+            </w:r>
+          </w:p>
+        </w:tc>
+        <w:tc>
+          <w:tcPr>
+            <w:tcW w:w="2410" w:type="dxa"/>
+          </w:tcPr>
+          <w:p>
+            <w:r>
+              <w:t>Personal Report</w:t>
+            </w:r>
+          </w:p>
+        </w:tc>
+        <w:tc>
+          <w:tcPr>
+            <w:tcW w:w="1276" w:type="dxa"/>
+          </w:tcPr>
+          <w:p>
+            <w:r>
+              <w:t>100%</w:t>
+            </w:r>
+          </w:p>
         </w:tc>
         <w:tc>
           <w:tcPr>
@@ -8498,19 +8927,31 @@
           <w:tcPr>
             <w:tcW w:w="1107" w:type="dxa"/>
           </w:tcPr>
-          <w:p/>
-        </w:tc>
-        <w:tc>
-          <w:tcPr>
-            <w:tcW w:w="2410" w:type="dxa"/>
-          </w:tcPr>
-          <w:p/>
-        </w:tc>
-        <w:tc>
-          <w:tcPr>
-            <w:tcW w:w="1276" w:type="dxa"/>
-          </w:tcPr>
-          <w:p/>
+          <w:p>
+            <w:r>
+              <w:t>2</w:t>
+            </w:r>
+          </w:p>
+        </w:tc>
+        <w:tc>
+          <w:tcPr>
+            <w:tcW w:w="2410" w:type="dxa"/>
+          </w:tcPr>
+          <w:p>
+            <w:r>
+              <w:t>Gitting Files/This</w:t>
+            </w:r>
+          </w:p>
+        </w:tc>
+        <w:tc>
+          <w:tcPr>
+            <w:tcW w:w="1276" w:type="dxa"/>
+          </w:tcPr>
+          <w:p>
+            <w:r>
+              <w:t>100%</w:t>
+            </w:r>
+          </w:p>
         </w:tc>
         <w:tc>
           <w:tcPr>
@@ -8534,7 +8975,11 @@
           <w:tcPr>
             <w:tcW w:w="1107" w:type="dxa"/>
           </w:tcPr>
-          <w:p/>
+          <w:p>
+            <w:r>
+              <w:t>0</w:t>
+            </w:r>
+          </w:p>
         </w:tc>
         <w:tc>
           <w:tcPr>
@@ -8570,7 +9015,11 @@
           <w:tcPr>
             <w:tcW w:w="1107" w:type="dxa"/>
           </w:tcPr>
-          <w:p/>
+          <w:p>
+            <w:r>
+              <w:t>0</w:t>
+            </w:r>
+          </w:p>
         </w:tc>
         <w:tc>
           <w:tcPr>
@@ -8606,7 +9055,11 @@
           <w:tcPr>
             <w:tcW w:w="1107" w:type="dxa"/>
           </w:tcPr>
-          <w:p/>
+          <w:p>
+            <w:r>
+              <w:t>0</w:t>
+            </w:r>
+          </w:p>
         </w:tc>
         <w:tc>
           <w:tcPr>
@@ -8642,7 +9095,11 @@
           <w:tcPr>
             <w:tcW w:w="1107" w:type="dxa"/>
           </w:tcPr>
-          <w:p/>
+          <w:p>
+            <w:r>
+              <w:t>0</w:t>
+            </w:r>
+          </w:p>
         </w:tc>
         <w:tc>
           <w:tcPr>
@@ -8678,7 +9135,11 @@
           <w:tcPr>
             <w:tcW w:w="1107" w:type="dxa"/>
           </w:tcPr>
-          <w:p/>
+          <w:p>
+            <w:r>
+              <w:t>0</w:t>
+            </w:r>
+          </w:p>
         </w:tc>
         <w:tc>
           <w:tcPr>
@@ -8724,6 +9185,13 @@
         </w:rPr>
         <w:t>Total Hours Spent on Project at End of Page 10:</w:t>
       </w:r>
+      <w:r>
+        <w:rPr>
+          <w:b/>
+          <w:bCs/>
+        </w:rPr>
+        <w:t>52</w:t>
+      </w:r>
     </w:p>
     <w:p>
       <w:pPr>
@@ -8736,6 +9204,15 @@
         </w:rPr>
         <w:t>Total Hours Spent on Project:</w:t>
       </w:r>
+      <w:r>
+        <w:rPr>
+          <w:b/>
+          <w:bCs/>
+        </w:rPr>
+        <w:t xml:space="preserve"> 52</w:t>
+      </w:r>
+      <w:bookmarkStart w:id="0" w:name="_GoBack"/>
+      <w:bookmarkEnd w:id="0"/>
     </w:p>
     <w:p>
       <w:pPr>
@@ -8876,7 +9353,7 @@
     <w:r>
       <w:rPr>
         <w:noProof/>
-        <w:lang w:eastAsia="zh-CN" w:bidi="ta-IN"/>
+        <w:lang w:eastAsia="en-GB"/>
       </w:rPr>
       <w:drawing>
         <wp:anchor distT="0" distB="0" distL="114300" distR="114300" simplePos="0" relativeHeight="251657728" behindDoc="0" locked="0" layoutInCell="1" allowOverlap="1">
@@ -9850,7 +10327,7 @@
 </file>
 
 <file path=customXml/itemProps1.xml><?xml version="1.0" encoding="utf-8"?>
-<ds:datastoreItem xmlns:ds="http://schemas.openxmlformats.org/officeDocument/2006/customXml" ds:itemID="{20D4041D-7F2E-4125-AC0E-5651E6CA3C4E}">
+<ds:datastoreItem xmlns:ds="http://schemas.openxmlformats.org/officeDocument/2006/customXml" ds:itemID="{0C4D3DC4-CDDB-4EF4-8EC6-B73B2124E4C2}">
   <ds:schemaRefs>
     <ds:schemaRef ds:uri="http://schemas.openxmlformats.org/officeDocument/2006/bibliography"/>
   </ds:schemaRefs>

</xml_diff>